<commit_message>
I updated the file today
</commit_message>
<xml_diff>
--- a/Challenges.docx
+++ b/Challenges.docx
@@ -12,6 +12,8 @@
           <w:lang w:val="yo-NG"/>
         </w:rPr>
       </w:pPr>
+      <w:bookmarkStart w:id="0" w:name="_GoBack"/>
+      <w:bookmarkEnd w:id="0"/>
       <w:r>
         <w:rPr>
           <w:rFonts w:ascii="Georgia" w:hAnsi="Georgia"/>
@@ -1854,10 +1856,7 @@
         </w:rPr>
       </w:pPr>
     </w:p>
-    <w:p>
-      <w:bookmarkStart w:id="0" w:name="_GoBack"/>
-      <w:bookmarkEnd w:id="0"/>
-    </w:p>
+    <w:p/>
     <w:sectPr>
       <w:pgSz w:w="12240" w:h="15840"/>
       <w:pgMar w:top="426" w:right="1440" w:bottom="993" w:left="1440" w:header="720" w:footer="720" w:gutter="0"/>

</xml_diff>

<commit_message>
just added another challenge to the file.
</commit_message>
<xml_diff>
--- a/Challenges.docx
+++ b/Challenges.docx
@@ -12,8 +12,6 @@
           <w:lang w:val="yo-NG"/>
         </w:rPr>
       </w:pPr>
-      <w:bookmarkStart w:id="0" w:name="_GoBack"/>
-      <w:bookmarkEnd w:id="0"/>
       <w:r>
         <w:rPr>
           <w:rFonts w:ascii="Georgia" w:hAnsi="Georgia"/>
@@ -827,6 +825,7 @@
           <w:color w:val="FF0000"/>
           <w:lang w:val="yo-NG"/>
         </w:rPr>
+        <w:lastRenderedPageBreak/>
         <w:t>Testing has different goals and objectives, however, these are the major objectives of software testing:</w:t>
       </w:r>
     </w:p>
@@ -1031,16 +1030,18 @@
         <w:jc w:val="both"/>
         <w:rPr>
           <w:rFonts w:ascii="Georgia" w:hAnsi="Georgia"/>
-          <w:lang w:val="yo-NG"/>
-        </w:rPr>
-      </w:pPr>
-    </w:p>
-    <w:p>
-      <w:pPr>
-        <w:spacing w:after="0"/>
-        <w:jc w:val="both"/>
-        <w:rPr>
-          <w:rFonts w:ascii="Georgia" w:hAnsi="Georgia"/>
+          <w:color w:val="FF0000"/>
+          <w:lang w:val="yo-NG"/>
+        </w:rPr>
+      </w:pPr>
+    </w:p>
+    <w:p>
+      <w:pPr>
+        <w:spacing w:after="0"/>
+        <w:jc w:val="both"/>
+        <w:rPr>
+          <w:rFonts w:ascii="Georgia" w:hAnsi="Georgia"/>
+          <w:color w:val="FF0000"/>
           <w:lang w:val="yo-NG"/>
         </w:rPr>
       </w:pPr>
@@ -1430,22 +1431,25 @@
         <w:jc w:val="both"/>
         <w:rPr>
           <w:rFonts w:ascii="Georgia" w:hAnsi="Georgia"/>
-          <w:lang w:val="yo-NG"/>
-        </w:rPr>
-      </w:pPr>
-    </w:p>
-    <w:p>
-      <w:pPr>
-        <w:spacing w:after="0"/>
-        <w:jc w:val="both"/>
-        <w:rPr>
-          <w:rFonts w:ascii="Georgia" w:hAnsi="Georgia"/>
-          <w:lang w:val="yo-NG"/>
-        </w:rPr>
-      </w:pPr>
-      <w:r>
-        <w:rPr>
-          <w:rFonts w:ascii="Georgia" w:hAnsi="Georgia"/>
+          <w:color w:val="FF0000"/>
+          <w:lang w:val="yo-NG"/>
+        </w:rPr>
+      </w:pPr>
+    </w:p>
+    <w:p>
+      <w:pPr>
+        <w:spacing w:after="0"/>
+        <w:jc w:val="both"/>
+        <w:rPr>
+          <w:rFonts w:ascii="Georgia" w:hAnsi="Georgia"/>
+          <w:color w:val="FF0000"/>
+          <w:lang w:val="yo-NG"/>
+        </w:rPr>
+      </w:pPr>
+      <w:r>
+        <w:rPr>
+          <w:rFonts w:ascii="Georgia" w:hAnsi="Georgia"/>
+          <w:color w:val="FF0000"/>
           <w:lang w:val="yo-NG"/>
         </w:rPr>
         <w:t xml:space="preserve">Software Development Life Cycle </w:t>
@@ -1457,22 +1461,25 @@
         <w:jc w:val="both"/>
         <w:rPr>
           <w:rFonts w:ascii="Georgia" w:hAnsi="Georgia"/>
-          <w:lang w:val="yo-NG"/>
-        </w:rPr>
-      </w:pPr>
-    </w:p>
-    <w:p>
-      <w:pPr>
-        <w:spacing w:after="0"/>
-        <w:jc w:val="both"/>
-        <w:rPr>
-          <w:rFonts w:ascii="Georgia" w:hAnsi="Georgia"/>
-          <w:lang w:val="yo-NG"/>
-        </w:rPr>
-      </w:pPr>
-      <w:r>
-        <w:rPr>
-          <w:rFonts w:ascii="Georgia" w:hAnsi="Georgia"/>
+          <w:color w:val="FF0000"/>
+          <w:lang w:val="yo-NG"/>
+        </w:rPr>
+      </w:pPr>
+    </w:p>
+    <w:p>
+      <w:pPr>
+        <w:spacing w:after="0"/>
+        <w:jc w:val="both"/>
+        <w:rPr>
+          <w:rFonts w:ascii="Georgia" w:hAnsi="Georgia"/>
+          <w:color w:val="FF0000"/>
+          <w:lang w:val="yo-NG"/>
+        </w:rPr>
+      </w:pPr>
+      <w:r>
+        <w:rPr>
+          <w:rFonts w:ascii="Georgia" w:hAnsi="Georgia"/>
+          <w:color w:val="FF0000"/>
           <w:lang w:val="yo-NG"/>
         </w:rPr>
         <w:t>Software Development Life Cycle is a standard process followed in an organization to conduct all the steps necessary to analyze, design, implement, and maintain software systems.</w:t>
@@ -1484,25 +1491,36 @@
         <w:jc w:val="both"/>
         <w:rPr>
           <w:rFonts w:ascii="Georgia" w:hAnsi="Georgia"/>
-          <w:lang w:val="yo-NG"/>
-        </w:rPr>
-      </w:pPr>
-    </w:p>
-    <w:p>
-      <w:pPr>
-        <w:spacing w:after="0"/>
-        <w:jc w:val="both"/>
-        <w:rPr>
-          <w:rFonts w:ascii="Georgia" w:hAnsi="Georgia"/>
-          <w:lang w:val="yo-NG"/>
-        </w:rPr>
-      </w:pPr>
-      <w:r>
-        <w:rPr>
-          <w:rFonts w:ascii="Georgia" w:hAnsi="Georgia"/>
+          <w:color w:val="FF0000"/>
+          <w:lang w:val="yo-NG"/>
+        </w:rPr>
+      </w:pPr>
+    </w:p>
+    <w:p>
+      <w:pPr>
+        <w:spacing w:after="0"/>
+        <w:jc w:val="both"/>
+        <w:rPr>
+          <w:rFonts w:ascii="Georgia" w:hAnsi="Georgia"/>
+          <w:color w:val="FF0000"/>
+          <w:lang w:val="yo-NG"/>
+        </w:rPr>
+      </w:pPr>
+      <w:r>
+        <w:rPr>
+          <w:rFonts w:ascii="Georgia" w:hAnsi="Georgia"/>
+          <w:color w:val="FF0000"/>
           <w:lang w:val="yo-NG"/>
         </w:rPr>
         <w:t>There are 6 stages involved in Software Development Life Cycle (SDLC)</w:t>
+      </w:r>
+      <w:r>
+        <w:rPr>
+          <w:rFonts w:ascii="Georgia" w:hAnsi="Georgia"/>
+          <w:color w:val="FF0000"/>
+          <w:lang w:val="yo-NG"/>
+        </w:rPr>
+        <w:t xml:space="preserve"> which are:</w:t>
       </w:r>
     </w:p>
     <w:p>
@@ -1516,12 +1534,14 @@
         <w:jc w:val="both"/>
         <w:rPr>
           <w:rFonts w:ascii="Georgia" w:hAnsi="Georgia"/>
-          <w:lang w:val="yo-NG"/>
-        </w:rPr>
-      </w:pPr>
-      <w:r>
-        <w:rPr>
-          <w:rFonts w:ascii="Georgia" w:hAnsi="Georgia"/>
+          <w:color w:val="FF0000"/>
+          <w:lang w:val="yo-NG"/>
+        </w:rPr>
+      </w:pPr>
+      <w:r>
+        <w:rPr>
+          <w:rFonts w:ascii="Georgia" w:hAnsi="Georgia"/>
+          <w:color w:val="FF0000"/>
           <w:lang w:val="yo-NG"/>
         </w:rPr>
         <w:t>Requirements</w:t>
@@ -1538,22 +1558,17 @@
         <w:jc w:val="both"/>
         <w:rPr>
           <w:rFonts w:ascii="Georgia" w:hAnsi="Georgia"/>
-          <w:lang w:val="yo-NG"/>
-        </w:rPr>
-      </w:pPr>
-      <w:r>
-        <w:rPr>
-          <w:rFonts w:ascii="Georgia" w:hAnsi="Georgia"/>
-          <w:lang w:val="yo-NG"/>
-        </w:rPr>
-        <w:t>De</w:t>
-      </w:r>
-      <w:r>
-        <w:rPr>
-          <w:rFonts w:ascii="Georgia" w:hAnsi="Georgia"/>
-          <w:lang w:val="yo-NG"/>
-        </w:rPr>
-        <w:t>sign</w:t>
+          <w:color w:val="FF0000"/>
+          <w:lang w:val="yo-NG"/>
+        </w:rPr>
+      </w:pPr>
+      <w:r>
+        <w:rPr>
+          <w:rFonts w:ascii="Georgia" w:hAnsi="Georgia"/>
+          <w:color w:val="FF0000"/>
+          <w:lang w:val="yo-NG"/>
+        </w:rPr>
+        <w:t>Design</w:t>
       </w:r>
     </w:p>
     <w:p>
@@ -1567,12 +1582,14 @@
         <w:jc w:val="both"/>
         <w:rPr>
           <w:rFonts w:ascii="Georgia" w:hAnsi="Georgia"/>
-          <w:lang w:val="yo-NG"/>
-        </w:rPr>
-      </w:pPr>
-      <w:r>
-        <w:rPr>
-          <w:rFonts w:ascii="Georgia" w:hAnsi="Georgia"/>
+          <w:color w:val="FF0000"/>
+          <w:lang w:val="yo-NG"/>
+        </w:rPr>
+      </w:pPr>
+      <w:r>
+        <w:rPr>
+          <w:rFonts w:ascii="Georgia" w:hAnsi="Georgia"/>
+          <w:color w:val="FF0000"/>
           <w:lang w:val="yo-NG"/>
         </w:rPr>
         <w:t xml:space="preserve">Development </w:t>
@@ -1589,12 +1606,14 @@
         <w:jc w:val="both"/>
         <w:rPr>
           <w:rFonts w:ascii="Georgia" w:hAnsi="Georgia"/>
-          <w:lang w:val="yo-NG"/>
-        </w:rPr>
-      </w:pPr>
-      <w:r>
-        <w:rPr>
-          <w:rFonts w:ascii="Georgia" w:hAnsi="Georgia"/>
+          <w:color w:val="FF0000"/>
+          <w:lang w:val="yo-NG"/>
+        </w:rPr>
+      </w:pPr>
+      <w:r>
+        <w:rPr>
+          <w:rFonts w:ascii="Georgia" w:hAnsi="Georgia"/>
+          <w:color w:val="FF0000"/>
           <w:lang w:val="yo-NG"/>
         </w:rPr>
         <w:t>Testing</w:t>
@@ -1611,12 +1630,14 @@
         <w:jc w:val="both"/>
         <w:rPr>
           <w:rFonts w:ascii="Georgia" w:hAnsi="Georgia"/>
-          <w:lang w:val="yo-NG"/>
-        </w:rPr>
-      </w:pPr>
-      <w:r>
-        <w:rPr>
-          <w:rFonts w:ascii="Georgia" w:hAnsi="Georgia"/>
+          <w:color w:val="FF0000"/>
+          <w:lang w:val="yo-NG"/>
+        </w:rPr>
+      </w:pPr>
+      <w:r>
+        <w:rPr>
+          <w:rFonts w:ascii="Georgia" w:hAnsi="Georgia"/>
+          <w:color w:val="FF0000"/>
           <w:lang w:val="yo-NG"/>
         </w:rPr>
         <w:t>Deployment</w:t>
@@ -1633,12 +1654,14 @@
         <w:jc w:val="both"/>
         <w:rPr>
           <w:rFonts w:ascii="Georgia" w:hAnsi="Georgia"/>
-          <w:lang w:val="yo-NG"/>
-        </w:rPr>
-      </w:pPr>
-      <w:r>
-        <w:rPr>
-          <w:rFonts w:ascii="Georgia" w:hAnsi="Georgia"/>
+          <w:color w:val="FF0000"/>
+          <w:lang w:val="yo-NG"/>
+        </w:rPr>
+      </w:pPr>
+      <w:r>
+        <w:rPr>
+          <w:rFonts w:ascii="Georgia" w:hAnsi="Georgia"/>
+          <w:color w:val="FF0000"/>
           <w:lang w:val="yo-NG"/>
         </w:rPr>
         <w:t>Maintenance</w:t>
@@ -1650,22 +1673,25 @@
         <w:jc w:val="both"/>
         <w:rPr>
           <w:rFonts w:ascii="Georgia" w:hAnsi="Georgia"/>
-          <w:lang w:val="yo-NG"/>
-        </w:rPr>
-      </w:pPr>
-    </w:p>
-    <w:p>
-      <w:pPr>
-        <w:spacing w:after="0"/>
-        <w:jc w:val="both"/>
-        <w:rPr>
-          <w:rFonts w:ascii="Georgia" w:hAnsi="Georgia"/>
-          <w:lang w:val="yo-NG"/>
-        </w:rPr>
-      </w:pPr>
-      <w:r>
-        <w:rPr>
-          <w:rFonts w:ascii="Georgia" w:hAnsi="Georgia"/>
+          <w:color w:val="FF0000"/>
+          <w:lang w:val="yo-NG"/>
+        </w:rPr>
+      </w:pPr>
+    </w:p>
+    <w:p>
+      <w:pPr>
+        <w:spacing w:after="0"/>
+        <w:jc w:val="both"/>
+        <w:rPr>
+          <w:rFonts w:ascii="Georgia" w:hAnsi="Georgia"/>
+          <w:color w:val="FF0000"/>
+          <w:lang w:val="yo-NG"/>
+        </w:rPr>
+      </w:pPr>
+      <w:r>
+        <w:rPr>
+          <w:rFonts w:ascii="Georgia" w:hAnsi="Georgia"/>
+          <w:color w:val="FF0000"/>
           <w:lang w:val="yo-NG"/>
         </w:rPr>
         <w:t xml:space="preserve">The requirements stage involves the process of gathering requirements from the business owner, analyzing, and then documenting them. This is fundamental and the basis for all software development. </w:t>
@@ -1677,49 +1703,71 @@
         <w:jc w:val="both"/>
         <w:rPr>
           <w:rFonts w:ascii="Georgia" w:hAnsi="Georgia"/>
-          <w:lang w:val="yo-NG"/>
-        </w:rPr>
-      </w:pPr>
-    </w:p>
-    <w:p>
-      <w:pPr>
-        <w:spacing w:after="0"/>
-        <w:jc w:val="both"/>
-        <w:rPr>
-          <w:rFonts w:ascii="Georgia" w:hAnsi="Georgia"/>
-          <w:lang w:val="yo-NG"/>
-        </w:rPr>
-      </w:pPr>
-      <w:r>
-        <w:rPr>
-          <w:rFonts w:ascii="Georgia" w:hAnsi="Georgia"/>
-          <w:lang w:val="yo-NG"/>
-        </w:rPr>
-        <w:t xml:space="preserve">Design stage is where UI/UX designer will design the prototype of the application based on the requirements documents/specifications </w:t>
-      </w:r>
-    </w:p>
-    <w:p>
-      <w:pPr>
-        <w:spacing w:after="0"/>
-        <w:jc w:val="both"/>
-        <w:rPr>
-          <w:rFonts w:ascii="Georgia" w:hAnsi="Georgia"/>
-          <w:lang w:val="yo-NG"/>
-        </w:rPr>
-      </w:pPr>
-    </w:p>
-    <w:p>
-      <w:pPr>
-        <w:spacing w:after="0"/>
-        <w:jc w:val="both"/>
-        <w:rPr>
-          <w:rFonts w:ascii="Georgia" w:hAnsi="Georgia"/>
-          <w:lang w:val="yo-NG"/>
-        </w:rPr>
-      </w:pPr>
-      <w:r>
-        <w:rPr>
-          <w:rFonts w:ascii="Georgia" w:hAnsi="Georgia"/>
+          <w:color w:val="FF0000"/>
+          <w:lang w:val="yo-NG"/>
+        </w:rPr>
+      </w:pPr>
+    </w:p>
+    <w:p>
+      <w:pPr>
+        <w:spacing w:after="0"/>
+        <w:jc w:val="both"/>
+        <w:rPr>
+          <w:rFonts w:ascii="Georgia" w:hAnsi="Georgia"/>
+          <w:color w:val="FF0000"/>
+          <w:lang w:val="yo-NG"/>
+        </w:rPr>
+      </w:pPr>
+      <w:r>
+        <w:rPr>
+          <w:rFonts w:ascii="Georgia" w:hAnsi="Georgia"/>
+          <w:color w:val="FF0000"/>
+          <w:lang w:val="yo-NG"/>
+        </w:rPr>
+        <w:t>Design stage is where UI/UX designer will design the prototype of the application based on the requirements documents/specifications</w:t>
+      </w:r>
+      <w:r>
+        <w:rPr>
+          <w:rFonts w:ascii="Georgia" w:hAnsi="Georgia"/>
+          <w:color w:val="FF0000"/>
+          <w:lang w:val="yo-NG"/>
+        </w:rPr>
+        <w:t>.</w:t>
+      </w:r>
+      <w:r>
+        <w:rPr>
+          <w:rFonts w:ascii="Georgia" w:hAnsi="Georgia"/>
+          <w:color w:val="FF0000"/>
+          <w:lang w:val="yo-NG"/>
+        </w:rPr>
+        <w:t xml:space="preserve"> </w:t>
+      </w:r>
+    </w:p>
+    <w:p>
+      <w:pPr>
+        <w:spacing w:after="0"/>
+        <w:jc w:val="both"/>
+        <w:rPr>
+          <w:rFonts w:ascii="Georgia" w:hAnsi="Georgia"/>
+          <w:color w:val="FF0000"/>
+          <w:lang w:val="yo-NG"/>
+        </w:rPr>
+      </w:pPr>
+    </w:p>
+    <w:p>
+      <w:pPr>
+        <w:spacing w:after="0"/>
+        <w:jc w:val="both"/>
+        <w:rPr>
+          <w:rFonts w:ascii="Georgia" w:hAnsi="Georgia"/>
+          <w:color w:val="FF0000"/>
+          <w:lang w:val="yo-NG"/>
+        </w:rPr>
+      </w:pPr>
+      <w:r>
+        <w:rPr>
+          <w:rFonts w:ascii="Georgia" w:hAnsi="Georgia"/>
+          <w:color w:val="FF0000"/>
           <w:lang w:val="yo-NG"/>
         </w:rPr>
         <w:t>At the Development stage, Developer(s) will profer solution by writing code.</w:t>
@@ -1731,49 +1779,63 @@
         <w:jc w:val="both"/>
         <w:rPr>
           <w:rFonts w:ascii="Georgia" w:hAnsi="Georgia"/>
-          <w:lang w:val="yo-NG"/>
-        </w:rPr>
-      </w:pPr>
-    </w:p>
-    <w:p>
-      <w:pPr>
-        <w:spacing w:after="0"/>
-        <w:jc w:val="both"/>
-        <w:rPr>
-          <w:rFonts w:ascii="Georgia" w:hAnsi="Georgia"/>
-          <w:lang w:val="yo-NG"/>
-        </w:rPr>
-      </w:pPr>
-      <w:r>
-        <w:rPr>
-          <w:rFonts w:ascii="Georgia" w:hAnsi="Georgia"/>
-          <w:lang w:val="yo-NG"/>
-        </w:rPr>
-        <w:t>The testing stage involves the execution of various tests to ensure ALL works as PLANNED.</w:t>
-      </w:r>
-    </w:p>
-    <w:p>
-      <w:pPr>
-        <w:spacing w:after="0"/>
-        <w:jc w:val="both"/>
-        <w:rPr>
-          <w:rFonts w:ascii="Georgia" w:hAnsi="Georgia"/>
-          <w:lang w:val="yo-NG"/>
-        </w:rPr>
-      </w:pPr>
-    </w:p>
-    <w:p>
-      <w:pPr>
-        <w:spacing w:after="0"/>
-        <w:jc w:val="both"/>
-        <w:rPr>
-          <w:rFonts w:ascii="Georgia" w:hAnsi="Georgia"/>
-          <w:lang w:val="yo-NG"/>
-        </w:rPr>
-      </w:pPr>
-      <w:r>
-        <w:rPr>
-          <w:rFonts w:ascii="Georgia" w:hAnsi="Georgia"/>
+          <w:color w:val="FF0000"/>
+          <w:lang w:val="yo-NG"/>
+        </w:rPr>
+      </w:pPr>
+    </w:p>
+    <w:p>
+      <w:pPr>
+        <w:spacing w:after="0"/>
+        <w:jc w:val="both"/>
+        <w:rPr>
+          <w:rFonts w:ascii="Georgia" w:hAnsi="Georgia"/>
+          <w:color w:val="FF0000"/>
+          <w:lang w:val="yo-NG"/>
+        </w:rPr>
+      </w:pPr>
+      <w:r>
+        <w:rPr>
+          <w:rFonts w:ascii="Georgia" w:hAnsi="Georgia"/>
+          <w:color w:val="FF0000"/>
+          <w:lang w:val="yo-NG"/>
+        </w:rPr>
+        <w:t>T</w:t>
+      </w:r>
+      <w:r>
+        <w:rPr>
+          <w:rFonts w:ascii="Georgia" w:hAnsi="Georgia"/>
+          <w:color w:val="FF0000"/>
+          <w:lang w:val="yo-NG"/>
+        </w:rPr>
+        <w:t>esting stage involves the execution of various tests to ensure ALL works as PLANNED.</w:t>
+      </w:r>
+    </w:p>
+    <w:p>
+      <w:pPr>
+        <w:spacing w:after="0"/>
+        <w:jc w:val="both"/>
+        <w:rPr>
+          <w:rFonts w:ascii="Georgia" w:hAnsi="Georgia"/>
+          <w:color w:val="FF0000"/>
+          <w:lang w:val="yo-NG"/>
+        </w:rPr>
+      </w:pPr>
+    </w:p>
+    <w:p>
+      <w:pPr>
+        <w:spacing w:after="0"/>
+        <w:jc w:val="both"/>
+        <w:rPr>
+          <w:rFonts w:ascii="Georgia" w:hAnsi="Georgia"/>
+          <w:color w:val="FF0000"/>
+          <w:lang w:val="yo-NG"/>
+        </w:rPr>
+      </w:pPr>
+      <w:r>
+        <w:rPr>
+          <w:rFonts w:ascii="Georgia" w:hAnsi="Georgia"/>
+          <w:color w:val="FF0000"/>
           <w:lang w:val="yo-NG"/>
         </w:rPr>
         <w:t xml:space="preserve">Deployment is making sure the application is available to users. </w:t>
@@ -1785,22 +1847,25 @@
         <w:jc w:val="both"/>
         <w:rPr>
           <w:rFonts w:ascii="Georgia" w:hAnsi="Georgia"/>
-          <w:lang w:val="yo-NG"/>
-        </w:rPr>
-      </w:pPr>
-    </w:p>
-    <w:p>
-      <w:pPr>
-        <w:spacing w:after="0"/>
-        <w:jc w:val="both"/>
-        <w:rPr>
-          <w:rFonts w:ascii="Georgia" w:hAnsi="Georgia"/>
-          <w:lang w:val="yo-NG"/>
-        </w:rPr>
-      </w:pPr>
-      <w:r>
-        <w:rPr>
-          <w:rFonts w:ascii="Georgia" w:hAnsi="Georgia"/>
+          <w:color w:val="FF0000"/>
+          <w:lang w:val="yo-NG"/>
+        </w:rPr>
+      </w:pPr>
+    </w:p>
+    <w:p>
+      <w:pPr>
+        <w:spacing w:after="0"/>
+        <w:jc w:val="both"/>
+        <w:rPr>
+          <w:rFonts w:ascii="Georgia" w:hAnsi="Georgia"/>
+          <w:color w:val="FF0000"/>
+          <w:lang w:val="yo-NG"/>
+        </w:rPr>
+      </w:pPr>
+      <w:r>
+        <w:rPr>
+          <w:rFonts w:ascii="Georgia" w:hAnsi="Georgia"/>
+          <w:color w:val="FF0000"/>
           <w:lang w:val="yo-NG"/>
         </w:rPr>
         <w:t xml:space="preserve">Maintenance addresses issue during operation if needed </w:t>
@@ -1812,16 +1877,18 @@
         <w:jc w:val="both"/>
         <w:rPr>
           <w:rFonts w:ascii="Georgia" w:hAnsi="Georgia"/>
-          <w:lang w:val="yo-NG"/>
-        </w:rPr>
-      </w:pPr>
-    </w:p>
-    <w:p>
-      <w:pPr>
-        <w:spacing w:after="0"/>
-        <w:jc w:val="both"/>
-        <w:rPr>
-          <w:rFonts w:ascii="Georgia" w:hAnsi="Georgia"/>
+          <w:color w:val="FF0000"/>
+          <w:lang w:val="yo-NG"/>
+        </w:rPr>
+      </w:pPr>
+    </w:p>
+    <w:p>
+      <w:pPr>
+        <w:spacing w:after="0"/>
+        <w:jc w:val="both"/>
+        <w:rPr>
+          <w:rFonts w:ascii="Georgia" w:hAnsi="Georgia"/>
+          <w:color w:val="FF0000"/>
           <w:lang w:val="yo-NG"/>
         </w:rPr>
       </w:pPr>
@@ -1845,21 +1912,825 @@
         <w:t>#Qavdev20daysChallenge #techAndMe</w:t>
       </w:r>
     </w:p>
-    <w:p/>
-    <w:p>
-      <w:pPr>
-        <w:spacing w:after="0"/>
-        <w:jc w:val="both"/>
-        <w:rPr>
-          <w:rFonts w:ascii="Georgia" w:hAnsi="Georgia"/>
-          <w:lang w:val="yo-NG"/>
-        </w:rPr>
-      </w:pPr>
-    </w:p>
-    <w:p/>
+    <w:p>
+      <w:pPr>
+        <w:rPr>
+          <w:color w:val="FF0000"/>
+        </w:rPr>
+      </w:pPr>
+    </w:p>
+    <w:p>
+      <w:pPr>
+        <w:spacing w:after="0"/>
+        <w:jc w:val="both"/>
+        <w:rPr>
+          <w:rFonts w:ascii="Georgia" w:hAnsi="Georgia"/>
+          <w:lang w:val="yo-NG"/>
+        </w:rPr>
+      </w:pPr>
+      <w:r>
+        <w:rPr>
+          <w:rFonts w:ascii="Georgia" w:hAnsi="Georgia"/>
+          <w:lang w:val="yo-NG"/>
+        </w:rPr>
+        <w:t>Software testing is a formal process carried out by a committed testing team in which a piece of software, parts of software</w:t>
+      </w:r>
+      <w:r>
+        <w:rPr>
+          <w:rFonts w:ascii="Georgia" w:hAnsi="Georgia"/>
+          <w:lang w:val="yo-NG"/>
+        </w:rPr>
+        <w:t>,</w:t>
+      </w:r>
+      <w:r>
+        <w:rPr>
+          <w:rFonts w:ascii="Georgia" w:hAnsi="Georgia"/>
+          <w:lang w:val="yo-NG"/>
+        </w:rPr>
+        <w:t xml:space="preserve"> or even multiple pieces of software are examined to detect differences between existing and required conditions.</w:t>
+      </w:r>
+    </w:p>
+    <w:p>
+      <w:pPr>
+        <w:spacing w:after="0"/>
+        <w:jc w:val="both"/>
+        <w:rPr>
+          <w:rFonts w:ascii="Georgia" w:hAnsi="Georgia"/>
+          <w:lang w:val="yo-NG"/>
+        </w:rPr>
+      </w:pPr>
+    </w:p>
+    <w:p>
+      <w:pPr>
+        <w:spacing w:after="0"/>
+        <w:jc w:val="both"/>
+        <w:rPr>
+          <w:rFonts w:ascii="Georgia" w:hAnsi="Georgia"/>
+          <w:lang w:val="yo-NG"/>
+        </w:rPr>
+      </w:pPr>
+      <w:r>
+        <w:rPr>
+          <w:rFonts w:ascii="Georgia" w:hAnsi="Georgia"/>
+          <w:lang w:val="yo-NG"/>
+        </w:rPr>
+        <w:t>Why do we need to plan for testing activities?</w:t>
+      </w:r>
+    </w:p>
+    <w:p>
+      <w:pPr>
+        <w:pStyle w:val="ListParagraph"/>
+        <w:numPr>
+          <w:ilvl w:val="0"/>
+          <w:numId w:val="11"/>
+        </w:numPr>
+        <w:spacing w:after="0"/>
+        <w:jc w:val="both"/>
+        <w:rPr>
+          <w:rFonts w:ascii="Georgia" w:hAnsi="Georgia"/>
+          <w:lang w:val="yo-NG"/>
+        </w:rPr>
+      </w:pPr>
+      <w:r>
+        <w:rPr>
+          <w:rFonts w:ascii="Georgia" w:hAnsi="Georgia"/>
+          <w:lang w:val="yo-NG"/>
+        </w:rPr>
+        <w:t>Testing is a complex process</w:t>
+      </w:r>
+      <w:r>
+        <w:rPr>
+          <w:rFonts w:ascii="Georgia" w:hAnsi="Georgia"/>
+          <w:lang w:val="yo-NG"/>
+        </w:rPr>
+        <w:t>, it needs to be planned</w:t>
+      </w:r>
+      <w:r>
+        <w:rPr>
+          <w:rFonts w:ascii="Georgia" w:hAnsi="Georgia"/>
+          <w:lang w:val="yo-NG"/>
+        </w:rPr>
+        <w:t>.</w:t>
+      </w:r>
+    </w:p>
+    <w:p>
+      <w:pPr>
+        <w:pStyle w:val="ListParagraph"/>
+        <w:numPr>
+          <w:ilvl w:val="0"/>
+          <w:numId w:val="11"/>
+        </w:numPr>
+        <w:spacing w:after="0"/>
+        <w:jc w:val="both"/>
+        <w:rPr>
+          <w:rFonts w:ascii="Georgia" w:hAnsi="Georgia"/>
+          <w:lang w:val="yo-NG"/>
+        </w:rPr>
+      </w:pPr>
+      <w:r>
+        <w:rPr>
+          <w:rFonts w:ascii="Georgia" w:hAnsi="Georgia"/>
+          <w:lang w:val="yo-NG"/>
+        </w:rPr>
+        <w:t>Test pl</w:t>
+      </w:r>
+      <w:r>
+        <w:rPr>
+          <w:rFonts w:ascii="Georgia" w:hAnsi="Georgia"/>
+          <w:lang w:val="yo-NG"/>
+        </w:rPr>
+        <w:t xml:space="preserve">anning is essential in </w:t>
+      </w:r>
+      <w:r>
+        <w:rPr>
+          <w:rFonts w:ascii="Georgia" w:hAnsi="Georgia"/>
+          <w:lang w:val="yo-NG"/>
+        </w:rPr>
+        <w:t>ensuring testing identifies and reveals as many errors in the software as possible</w:t>
+      </w:r>
+      <w:r>
+        <w:rPr>
+          <w:rFonts w:ascii="Georgia" w:hAnsi="Georgia"/>
+          <w:lang w:val="yo-NG"/>
+        </w:rPr>
+        <w:t xml:space="preserve">, by so doing </w:t>
+      </w:r>
+      <w:r>
+        <w:rPr>
+          <w:rFonts w:ascii="Georgia" w:hAnsi="Georgia"/>
+          <w:lang w:val="yo-NG"/>
+        </w:rPr>
+        <w:t>bringing software to an acceptable level of quality</w:t>
+      </w:r>
+      <w:r>
+        <w:rPr>
+          <w:rFonts w:ascii="Georgia" w:hAnsi="Georgia"/>
+          <w:lang w:val="yo-NG"/>
+        </w:rPr>
+        <w:t xml:space="preserve"> and </w:t>
+      </w:r>
+      <w:r>
+        <w:rPr>
+          <w:rFonts w:ascii="Georgia" w:hAnsi="Georgia"/>
+          <w:lang w:val="yo-NG"/>
+        </w:rPr>
+        <w:t>giving efficiency regarding budgetary and scheduling limitations</w:t>
+      </w:r>
+      <w:r>
+        <w:rPr>
+          <w:rFonts w:ascii="Georgia" w:hAnsi="Georgia"/>
+          <w:lang w:val="yo-NG"/>
+        </w:rPr>
+        <w:t>.</w:t>
+      </w:r>
+    </w:p>
+    <w:p>
+      <w:pPr>
+        <w:spacing w:after="0"/>
+        <w:jc w:val="both"/>
+        <w:rPr>
+          <w:rFonts w:ascii="Georgia" w:hAnsi="Georgia"/>
+          <w:lang w:val="yo-NG"/>
+        </w:rPr>
+      </w:pPr>
+    </w:p>
+    <w:p>
+      <w:pPr>
+        <w:spacing w:after="0"/>
+        <w:jc w:val="both"/>
+        <w:rPr>
+          <w:rFonts w:ascii="Georgia" w:hAnsi="Georgia"/>
+          <w:lang w:val="yo-NG"/>
+        </w:rPr>
+      </w:pPr>
+      <w:r>
+        <w:rPr>
+          <w:rFonts w:ascii="Georgia" w:hAnsi="Georgia"/>
+          <w:lang w:val="yo-NG"/>
+        </w:rPr>
+        <w:t>IEEE Standard for Software Test Documentation defines Test Planning as “a document describing the scope, approach, resources</w:t>
+      </w:r>
+      <w:r>
+        <w:rPr>
+          <w:rFonts w:ascii="Georgia" w:hAnsi="Georgia"/>
+          <w:lang w:val="yo-NG"/>
+        </w:rPr>
+        <w:t>,</w:t>
+      </w:r>
+      <w:r>
+        <w:rPr>
+          <w:rFonts w:ascii="Georgia" w:hAnsi="Georgia"/>
+          <w:lang w:val="yo-NG"/>
+        </w:rPr>
+        <w:t xml:space="preserve"> and schedule of intended testing activities”</w:t>
+      </w:r>
+    </w:p>
+    <w:p>
+      <w:pPr>
+        <w:spacing w:after="0"/>
+        <w:jc w:val="both"/>
+        <w:rPr>
+          <w:rFonts w:ascii="Georgia" w:hAnsi="Georgia"/>
+          <w:lang w:val="yo-NG"/>
+        </w:rPr>
+      </w:pPr>
+    </w:p>
+    <w:p>
+      <w:pPr>
+        <w:spacing w:after="0"/>
+        <w:jc w:val="both"/>
+        <w:rPr>
+          <w:rFonts w:ascii="Georgia" w:hAnsi="Georgia"/>
+          <w:lang w:val="yo-NG"/>
+        </w:rPr>
+      </w:pPr>
+    </w:p>
+    <w:p>
+      <w:pPr>
+        <w:spacing w:after="0"/>
+        <w:jc w:val="both"/>
+        <w:rPr>
+          <w:rFonts w:ascii="Georgia" w:hAnsi="Georgia"/>
+          <w:lang w:val="yo-NG"/>
+        </w:rPr>
+      </w:pPr>
+      <w:r>
+        <w:rPr>
+          <w:rFonts w:ascii="Georgia" w:hAnsi="Georgia"/>
+          <w:lang w:val="yo-NG"/>
+        </w:rPr>
+        <w:t xml:space="preserve">What is </w:t>
+      </w:r>
+      <w:r>
+        <w:rPr>
+          <w:rFonts w:ascii="Georgia" w:hAnsi="Georgia"/>
+          <w:lang w:val="yo-NG"/>
+        </w:rPr>
+        <w:t xml:space="preserve">a </w:t>
+      </w:r>
+      <w:r>
+        <w:rPr>
+          <w:rFonts w:ascii="Georgia" w:hAnsi="Georgia"/>
+          <w:lang w:val="yo-NG"/>
+        </w:rPr>
+        <w:t>Test Plan?</w:t>
+      </w:r>
+    </w:p>
+    <w:p>
+      <w:pPr>
+        <w:spacing w:after="0"/>
+        <w:jc w:val="both"/>
+        <w:rPr>
+          <w:rFonts w:ascii="Georgia" w:hAnsi="Georgia"/>
+          <w:lang w:val="yo-NG"/>
+        </w:rPr>
+      </w:pPr>
+      <w:r>
+        <w:rPr>
+          <w:rFonts w:ascii="Georgia" w:hAnsi="Georgia"/>
+          <w:lang w:val="yo-NG"/>
+        </w:rPr>
+        <w:t>A test</w:t>
+      </w:r>
+      <w:r>
+        <w:rPr>
+          <w:rFonts w:ascii="Georgia" w:hAnsi="Georgia"/>
+          <w:lang w:val="yo-NG"/>
+        </w:rPr>
+        <w:t xml:space="preserve"> plan</w:t>
+      </w:r>
+      <w:r>
+        <w:rPr>
+          <w:rFonts w:ascii="Georgia" w:hAnsi="Georgia"/>
+          <w:lang w:val="yo-NG"/>
+        </w:rPr>
+        <w:t xml:space="preserve"> is a m</w:t>
+      </w:r>
+      <w:r>
+        <w:rPr>
+          <w:rFonts w:ascii="Georgia" w:hAnsi="Georgia"/>
+          <w:lang w:val="yo-NG"/>
+        </w:rPr>
+        <w:t xml:space="preserve">anagerial </w:t>
+      </w:r>
+      <w:r>
+        <w:rPr>
+          <w:rFonts w:ascii="Georgia" w:hAnsi="Georgia"/>
+          <w:lang w:val="yo-NG"/>
+        </w:rPr>
+        <w:t>detailed d</w:t>
+      </w:r>
+      <w:r>
+        <w:rPr>
+          <w:rFonts w:ascii="Georgia" w:hAnsi="Georgia"/>
+          <w:lang w:val="yo-NG"/>
+        </w:rPr>
+        <w:t>ocument</w:t>
+      </w:r>
+      <w:r>
+        <w:rPr>
+          <w:rFonts w:ascii="Georgia" w:hAnsi="Georgia"/>
+          <w:lang w:val="yo-NG"/>
+        </w:rPr>
+        <w:t xml:space="preserve"> that captures the test strategies, objectives, schedule, estimations, deadlines, and every resource required to complete the project. (you can think of it as a blueprint for carrying out tests needed to ensure the software is working correctly)</w:t>
+      </w:r>
+      <w:r>
+        <w:rPr>
+          <w:rFonts w:ascii="Georgia" w:hAnsi="Georgia"/>
+          <w:lang w:val="yo-NG"/>
+        </w:rPr>
+        <w:t>. A test plan is controlled by test managers.</w:t>
+      </w:r>
+    </w:p>
+    <w:p>
+      <w:pPr>
+        <w:spacing w:after="0"/>
+        <w:jc w:val="both"/>
+        <w:rPr>
+          <w:rFonts w:ascii="Georgia" w:hAnsi="Georgia"/>
+          <w:lang w:val="yo-NG"/>
+        </w:rPr>
+      </w:pPr>
+    </w:p>
+    <w:p>
+      <w:pPr>
+        <w:spacing w:after="0"/>
+        <w:jc w:val="both"/>
+        <w:rPr>
+          <w:rFonts w:ascii="Georgia" w:hAnsi="Georgia"/>
+          <w:lang w:val="yo-NG"/>
+        </w:rPr>
+      </w:pPr>
+      <w:r>
+        <w:rPr>
+          <w:rFonts w:ascii="Georgia" w:hAnsi="Georgia"/>
+          <w:lang w:val="yo-NG"/>
+        </w:rPr>
+        <w:t>It is an</w:t>
+      </w:r>
+      <w:r>
+        <w:rPr>
+          <w:rFonts w:ascii="Georgia" w:hAnsi="Georgia"/>
+          <w:lang w:val="yo-NG"/>
+        </w:rPr>
+        <w:t xml:space="preserve"> ongoing process throughout the project lifecycle with test plans being developed for each</w:t>
+      </w:r>
+      <w:r>
+        <w:rPr>
+          <w:rFonts w:ascii="Georgia" w:hAnsi="Georgia"/>
+          <w:lang w:val="yo-NG"/>
+        </w:rPr>
+        <w:t xml:space="preserve"> phase of software development: </w:t>
+      </w:r>
+      <w:r>
+        <w:rPr>
+          <w:rFonts w:ascii="Georgia" w:hAnsi="Georgia"/>
+          <w:lang w:val="yo-NG"/>
+        </w:rPr>
+        <w:t>Integration test plan, Unit test plan,  Acceptance test plan</w:t>
+      </w:r>
+    </w:p>
+    <w:p>
+      <w:pPr>
+        <w:spacing w:after="0"/>
+        <w:jc w:val="both"/>
+        <w:rPr>
+          <w:rFonts w:ascii="Georgia" w:hAnsi="Georgia"/>
+          <w:lang w:val="yo-NG"/>
+        </w:rPr>
+      </w:pPr>
+    </w:p>
+    <w:p>
+      <w:pPr>
+        <w:spacing w:after="0"/>
+        <w:jc w:val="both"/>
+        <w:rPr>
+          <w:rFonts w:ascii="Georgia" w:hAnsi="Georgia"/>
+          <w:lang w:val="yo-NG"/>
+        </w:rPr>
+      </w:pPr>
+      <w:r>
+        <w:rPr>
+          <w:rFonts w:ascii="Georgia" w:hAnsi="Georgia"/>
+          <w:lang w:val="yo-NG"/>
+        </w:rPr>
+        <w:t xml:space="preserve">Successful test planning enables the mapping of tests to the software requirements and defines the </w:t>
+      </w:r>
+      <w:r>
+        <w:rPr>
+          <w:rFonts w:ascii="Georgia" w:hAnsi="Georgia"/>
+          <w:b/>
+          <w:lang w:val="yo-NG"/>
+        </w:rPr>
+        <w:t>entry and exit criteria</w:t>
+      </w:r>
+      <w:r>
+        <w:rPr>
+          <w:rFonts w:ascii="Georgia" w:hAnsi="Georgia"/>
+          <w:lang w:val="yo-NG"/>
+        </w:rPr>
+        <w:t xml:space="preserve"> for each phase of testing.</w:t>
+      </w:r>
+    </w:p>
+    <w:p>
+      <w:pPr>
+        <w:spacing w:after="0"/>
+        <w:jc w:val="both"/>
+        <w:rPr>
+          <w:rFonts w:ascii="Georgia" w:hAnsi="Georgia"/>
+          <w:lang w:val="yo-NG"/>
+        </w:rPr>
+      </w:pPr>
+    </w:p>
+    <w:p>
+      <w:pPr>
+        <w:spacing w:after="0"/>
+        <w:jc w:val="both"/>
+        <w:rPr>
+          <w:rFonts w:ascii="Georgia" w:hAnsi="Georgia"/>
+          <w:lang w:val="yo-NG"/>
+        </w:rPr>
+      </w:pPr>
+      <w:r>
+        <w:rPr>
+          <w:rFonts w:ascii="Georgia" w:hAnsi="Georgia"/>
+          <w:lang w:val="yo-NG"/>
+        </w:rPr>
+        <w:t xml:space="preserve">Levels </w:t>
+      </w:r>
+      <w:r>
+        <w:rPr>
+          <w:rFonts w:ascii="Georgia" w:hAnsi="Georgia"/>
+          <w:lang w:val="yo-NG"/>
+        </w:rPr>
+        <w:t>of  Test Plan</w:t>
+      </w:r>
+    </w:p>
+    <w:p>
+      <w:pPr>
+        <w:pStyle w:val="ListParagraph"/>
+        <w:numPr>
+          <w:ilvl w:val="0"/>
+          <w:numId w:val="12"/>
+        </w:numPr>
+        <w:spacing w:after="0"/>
+        <w:jc w:val="both"/>
+        <w:rPr>
+          <w:rFonts w:ascii="Georgia" w:hAnsi="Georgia"/>
+          <w:lang w:val="yo-NG"/>
+        </w:rPr>
+      </w:pPr>
+      <w:r>
+        <w:rPr>
+          <w:rFonts w:ascii="Georgia" w:hAnsi="Georgia"/>
+          <w:lang w:val="yo-NG"/>
+        </w:rPr>
+        <w:t xml:space="preserve">Master test plan </w:t>
+      </w:r>
+    </w:p>
+    <w:p>
+      <w:pPr>
+        <w:pStyle w:val="ListParagraph"/>
+        <w:numPr>
+          <w:ilvl w:val="0"/>
+          <w:numId w:val="12"/>
+        </w:numPr>
+        <w:spacing w:after="0"/>
+        <w:jc w:val="both"/>
+        <w:rPr>
+          <w:rFonts w:ascii="Georgia" w:hAnsi="Georgia"/>
+          <w:lang w:val="yo-NG"/>
+        </w:rPr>
+      </w:pPr>
+      <w:r>
+        <w:rPr>
+          <w:rFonts w:ascii="Georgia" w:hAnsi="Georgia"/>
+          <w:lang w:val="yo-NG"/>
+        </w:rPr>
+        <w:t xml:space="preserve">Unit test plan </w:t>
+      </w:r>
+    </w:p>
+    <w:p>
+      <w:pPr>
+        <w:pStyle w:val="ListParagraph"/>
+        <w:numPr>
+          <w:ilvl w:val="0"/>
+          <w:numId w:val="12"/>
+        </w:numPr>
+        <w:spacing w:after="0"/>
+        <w:jc w:val="both"/>
+        <w:rPr>
+          <w:rFonts w:ascii="Georgia" w:hAnsi="Georgia"/>
+          <w:lang w:val="yo-NG"/>
+        </w:rPr>
+      </w:pPr>
+      <w:r>
+        <w:rPr>
+          <w:rFonts w:ascii="Georgia" w:hAnsi="Georgia"/>
+          <w:lang w:val="yo-NG"/>
+        </w:rPr>
+        <w:t>Integration test plan</w:t>
+      </w:r>
+    </w:p>
+    <w:p>
+      <w:pPr>
+        <w:pStyle w:val="ListParagraph"/>
+        <w:numPr>
+          <w:ilvl w:val="0"/>
+          <w:numId w:val="12"/>
+        </w:numPr>
+        <w:spacing w:after="0"/>
+        <w:jc w:val="both"/>
+        <w:rPr>
+          <w:rFonts w:ascii="Georgia" w:hAnsi="Georgia"/>
+          <w:lang w:val="yo-NG"/>
+        </w:rPr>
+      </w:pPr>
+      <w:r>
+        <w:rPr>
+          <w:rFonts w:ascii="Georgia" w:hAnsi="Georgia"/>
+          <w:lang w:val="yo-NG"/>
+        </w:rPr>
+        <w:t xml:space="preserve">System test plan </w:t>
+      </w:r>
+    </w:p>
+    <w:p>
+      <w:pPr>
+        <w:pStyle w:val="ListParagraph"/>
+        <w:numPr>
+          <w:ilvl w:val="0"/>
+          <w:numId w:val="12"/>
+        </w:numPr>
+        <w:spacing w:after="0"/>
+        <w:jc w:val="both"/>
+        <w:rPr>
+          <w:rFonts w:ascii="Georgia" w:hAnsi="Georgia"/>
+          <w:lang w:val="yo-NG"/>
+        </w:rPr>
+      </w:pPr>
+      <w:r>
+        <w:rPr>
+          <w:rFonts w:ascii="Georgia" w:hAnsi="Georgia"/>
+          <w:lang w:val="yo-NG"/>
+        </w:rPr>
+        <w:t xml:space="preserve">And Acceptance test plan </w:t>
+      </w:r>
+    </w:p>
+    <w:p>
+      <w:pPr>
+        <w:rPr>
+          <w:rFonts w:ascii="Georgia" w:hAnsi="Georgia"/>
+          <w:lang w:val="yo-NG"/>
+        </w:rPr>
+      </w:pPr>
+    </w:p>
+    <w:p>
+      <w:pPr>
+        <w:jc w:val="both"/>
+        <w:rPr>
+          <w:rFonts w:ascii="Georgia" w:hAnsi="Georgia"/>
+          <w:lang w:val="yo-NG"/>
+        </w:rPr>
+      </w:pPr>
+      <w:r>
+        <w:rPr>
+          <w:rFonts w:ascii="Georgia" w:hAnsi="Georgia"/>
+          <w:lang w:val="yo-NG"/>
+        </w:rPr>
+        <w:t>T</w:t>
+      </w:r>
+      <w:r>
+        <w:rPr>
+          <w:rFonts w:ascii="Georgia" w:hAnsi="Georgia"/>
+          <w:lang w:val="yo-NG"/>
+        </w:rPr>
+        <w:t xml:space="preserve">here is a hierarchy of </w:t>
+      </w:r>
+      <w:r>
+        <w:rPr>
+          <w:rFonts w:ascii="Georgia" w:hAnsi="Georgia"/>
+          <w:lang w:val="yo-NG"/>
+        </w:rPr>
+        <w:t>test plans, h</w:t>
+      </w:r>
+      <w:r>
+        <w:rPr>
+          <w:rFonts w:ascii="Georgia" w:hAnsi="Georgia"/>
+          <w:lang w:val="yo-NG"/>
+        </w:rPr>
+        <w:t xml:space="preserve">owever, </w:t>
+      </w:r>
+      <w:r>
+        <w:rPr>
+          <w:rFonts w:ascii="Georgia" w:hAnsi="Georgia"/>
+          <w:lang w:val="yo-NG"/>
+        </w:rPr>
+        <w:t>the t</w:t>
+      </w:r>
+      <w:proofErr w:type="spellStart"/>
+      <w:r>
+        <w:rPr>
+          <w:rFonts w:ascii="Georgia" w:hAnsi="Georgia"/>
+        </w:rPr>
+        <w:t>est</w:t>
+      </w:r>
+      <w:proofErr w:type="spellEnd"/>
+      <w:r>
+        <w:rPr>
+          <w:rFonts w:ascii="Georgia" w:hAnsi="Georgia"/>
+        </w:rPr>
+        <w:t xml:space="preserve"> </w:t>
+      </w:r>
+      <w:r>
+        <w:rPr>
+          <w:rFonts w:ascii="Georgia" w:hAnsi="Georgia"/>
+          <w:lang w:val="yo-NG"/>
+        </w:rPr>
+        <w:t>p</w:t>
+      </w:r>
+      <w:proofErr w:type="spellStart"/>
+      <w:r>
+        <w:rPr>
+          <w:rFonts w:ascii="Georgia" w:hAnsi="Georgia"/>
+        </w:rPr>
+        <w:t>lan</w:t>
+      </w:r>
+      <w:proofErr w:type="spellEnd"/>
+      <w:r>
+        <w:rPr>
+          <w:rFonts w:ascii="Georgia" w:hAnsi="Georgia"/>
+        </w:rPr>
+        <w:t xml:space="preserve"> document will follow the same structure for each level of </w:t>
+      </w:r>
+      <w:r>
+        <w:rPr>
+          <w:rFonts w:ascii="Georgia" w:hAnsi="Georgia"/>
+        </w:rPr>
+        <w:t xml:space="preserve">the </w:t>
+      </w:r>
+      <w:r>
+        <w:rPr>
+          <w:rFonts w:ascii="Georgia" w:hAnsi="Georgia"/>
+        </w:rPr>
+        <w:t xml:space="preserve">test plan. The only difference </w:t>
+      </w:r>
+      <w:r>
+        <w:rPr>
+          <w:rFonts w:ascii="Georgia" w:hAnsi="Georgia"/>
+        </w:rPr>
+        <w:t>is</w:t>
+      </w:r>
+      <w:r>
+        <w:rPr>
+          <w:rFonts w:ascii="Georgia" w:hAnsi="Georgia"/>
+        </w:rPr>
+        <w:t xml:space="preserve"> the content and detail</w:t>
+      </w:r>
+      <w:r>
+        <w:rPr>
+          <w:rFonts w:ascii="Georgia" w:hAnsi="Georgia"/>
+          <w:lang w:val="yo-NG"/>
+        </w:rPr>
+        <w:t>s.</w:t>
+      </w:r>
+    </w:p>
+    <w:p>
+      <w:pPr>
+        <w:jc w:val="both"/>
+        <w:rPr>
+          <w:rFonts w:ascii="Georgia" w:hAnsi="Georgia"/>
+          <w:lang w:val="yo-NG"/>
+        </w:rPr>
+      </w:pPr>
+    </w:p>
+    <w:p>
+      <w:pPr>
+        <w:jc w:val="both"/>
+        <w:rPr>
+          <w:rFonts w:ascii="Georgia" w:hAnsi="Georgia"/>
+          <w:lang w:val="yo-NG"/>
+        </w:rPr>
+      </w:pPr>
+      <w:r>
+        <w:rPr>
+          <w:rFonts w:ascii="Georgia" w:hAnsi="Georgia"/>
+          <w:lang w:val="yo-NG"/>
+        </w:rPr>
+        <w:t>Test Plans follow a strict structure to ensure all aspects of testing are covered. This is stated by the ANSI/IEEE 829-1988 Test Plan Structure</w:t>
+      </w:r>
+      <w:r>
+        <w:rPr>
+          <w:rFonts w:ascii="Georgia" w:hAnsi="Georgia"/>
+          <w:lang w:val="yo-NG"/>
+        </w:rPr>
+        <w:t>.</w:t>
+      </w:r>
+    </w:p>
+    <w:p>
+      <w:pPr>
+        <w:jc w:val="both"/>
+        <w:rPr>
+          <w:rFonts w:ascii="Georgia" w:hAnsi="Georgia"/>
+          <w:lang w:val="yo-NG"/>
+        </w:rPr>
+      </w:pPr>
+      <w:r>
+        <w:rPr>
+          <w:rFonts w:ascii="Georgia" w:hAnsi="Georgia"/>
+          <w:noProof/>
+        </w:rPr>
+        <w:drawing>
+          <wp:inline distT="0" distB="0" distL="0" distR="0">
+            <wp:extent cx="4448175" cy="2562225"/>
+            <wp:effectExtent l="228600" t="228600" r="238125" b="238125"/>
+            <wp:docPr id="1" name="Picture 1"/>
+            <wp:cNvGraphicFramePr>
+              <a:graphicFrameLocks xmlns:a="http://schemas.openxmlformats.org/drawingml/2006/main" noChangeAspect="1"/>
+            </wp:cNvGraphicFramePr>
+            <a:graphic xmlns:a="http://schemas.openxmlformats.org/drawingml/2006/main">
+              <a:graphicData uri="http://schemas.openxmlformats.org/drawingml/2006/picture">
+                <pic:pic xmlns:pic="http://schemas.openxmlformats.org/drawingml/2006/picture">
+                  <pic:nvPicPr>
+                    <pic:cNvPr id="1" name="Screenshot 2023-11-09 141818.jpg"/>
+                    <pic:cNvPicPr/>
+                  </pic:nvPicPr>
+                  <pic:blipFill>
+                    <a:blip r:embed="rId5">
+                      <a:extLst>
+                        <a:ext uri="{28A0092B-C50C-407E-A947-70E740481C1C}">
+                          <a14:useLocalDpi xmlns:a14="http://schemas.microsoft.com/office/drawing/2010/main" val="0"/>
+                        </a:ext>
+                      </a:extLst>
+                    </a:blip>
+                    <a:stretch>
+                      <a:fillRect/>
+                    </a:stretch>
+                  </pic:blipFill>
+                  <pic:spPr>
+                    <a:xfrm>
+                      <a:off x="0" y="0"/>
+                      <a:ext cx="4448175" cy="2562225"/>
+                    </a:xfrm>
+                    <a:prstGeom prst="rect">
+                      <a:avLst/>
+                    </a:prstGeom>
+                    <a:ln w="228600" cap="sq" cmpd="thickThin">
+                      <a:solidFill>
+                        <a:srgbClr val="000000"/>
+                      </a:solidFill>
+                      <a:prstDash val="solid"/>
+                      <a:miter lim="800000"/>
+                    </a:ln>
+                    <a:effectLst>
+                      <a:innerShdw blurRad="76200">
+                        <a:srgbClr val="000000"/>
+                      </a:innerShdw>
+                    </a:effectLst>
+                  </pic:spPr>
+                </pic:pic>
+              </a:graphicData>
+            </a:graphic>
+          </wp:inline>
+        </w:drawing>
+      </w:r>
+    </w:p>
+    <w:p>
+      <w:pPr>
+        <w:jc w:val="both"/>
+        <w:rPr>
+          <w:rFonts w:ascii="Georgia" w:hAnsi="Georgia"/>
+          <w:lang w:val="yo-NG"/>
+        </w:rPr>
+      </w:pPr>
+    </w:p>
+    <w:p>
+      <w:pPr>
+        <w:jc w:val="both"/>
+        <w:rPr>
+          <w:rFonts w:ascii="Georgia" w:hAnsi="Georgia"/>
+          <w:lang w:val="yo-NG"/>
+        </w:rPr>
+      </w:pPr>
+      <w:bookmarkStart w:id="0" w:name="_GoBack"/>
+      <w:bookmarkEnd w:id="0"/>
+      <w:r>
+        <w:rPr>
+          <w:rFonts w:ascii="Georgia" w:hAnsi="Georgia"/>
+          <w:lang w:val="yo-NG"/>
+        </w:rPr>
+        <w:t xml:space="preserve">#Qavdev limited </w:t>
+      </w:r>
+      <w:r>
+        <w:rPr>
+          <w:rFonts w:ascii="Georgia" w:hAnsi="Georgia"/>
+          <w:lang w:val="yo-NG"/>
+        </w:rPr>
+        <w:t>#techAndMe #QA</w:t>
+      </w:r>
+    </w:p>
     <w:sectPr>
       <w:pgSz w:w="12240" w:h="15840"/>
-      <w:pgMar w:top="426" w:right="1440" w:bottom="993" w:left="1440" w:header="720" w:footer="720" w:gutter="0"/>
+      <w:pgMar w:top="426" w:right="1440" w:bottom="568" w:left="1440" w:header="720" w:footer="720" w:gutter="0"/>
       <w:cols w:space="720"/>
       <w:docGrid w:linePitch="360"/>
     </w:sectPr>
@@ -1870,6 +2741,92 @@
 <file path=word/numbering.xml><?xml version="1.0" encoding="utf-8"?>
 <w:numbering xmlns:wpc="http://schemas.microsoft.com/office/word/2010/wordprocessingCanvas" xmlns:mc="http://schemas.openxmlformats.org/markup-compatibility/2006" xmlns:o="urn:schemas-microsoft-com:office:office" xmlns:r="http://schemas.openxmlformats.org/officeDocument/2006/relationships" xmlns:m="http://schemas.openxmlformats.org/officeDocument/2006/math" xmlns:v="urn:schemas-microsoft-com:vml" xmlns:wp14="http://schemas.microsoft.com/office/word/2010/wordprocessingDrawing" xmlns:wp="http://schemas.openxmlformats.org/drawingml/2006/wordprocessingDrawing" xmlns:w10="urn:schemas-microsoft-com:office:word" xmlns:w="http://schemas.openxmlformats.org/wordprocessingml/2006/main" xmlns:w14="http://schemas.microsoft.com/office/word/2010/wordml" xmlns:w15="http://schemas.microsoft.com/office/word/2012/wordml" xmlns:wpg="http://schemas.microsoft.com/office/word/2010/wordprocessingGroup" xmlns:wpi="http://schemas.microsoft.com/office/word/2010/wordprocessingInk" xmlns:wne="http://schemas.microsoft.com/office/word/2006/wordml" xmlns:wps="http://schemas.microsoft.com/office/word/2010/wordprocessingShape" mc:Ignorable="w14 w15 wp14">
   <w:abstractNum w:abstractNumId="0" w15:restartNumberingAfterBreak="0">
+    <w:nsid w:val="060E07C5"/>
+    <w:multiLevelType w:val="hybridMultilevel"/>
+    <w:tmpl w:val="8A78BAFA"/>
+    <w:lvl w:ilvl="0" w:tplc="0409000F">
+      <w:start w:val="1"/>
+      <w:numFmt w:val="decimal"/>
+      <w:lvlText w:val="%1."/>
+      <w:lvlJc w:val="left"/>
+      <w:pPr>
+        <w:ind w:left="720" w:hanging="360"/>
+      </w:pPr>
+    </w:lvl>
+    <w:lvl w:ilvl="1" w:tplc="04090019" w:tentative="1">
+      <w:start w:val="1"/>
+      <w:numFmt w:val="lowerLetter"/>
+      <w:lvlText w:val="%2."/>
+      <w:lvlJc w:val="left"/>
+      <w:pPr>
+        <w:ind w:left="1440" w:hanging="360"/>
+      </w:pPr>
+    </w:lvl>
+    <w:lvl w:ilvl="2" w:tplc="0409001B" w:tentative="1">
+      <w:start w:val="1"/>
+      <w:numFmt w:val="lowerRoman"/>
+      <w:lvlText w:val="%3."/>
+      <w:lvlJc w:val="right"/>
+      <w:pPr>
+        <w:ind w:left="2160" w:hanging="180"/>
+      </w:pPr>
+    </w:lvl>
+    <w:lvl w:ilvl="3" w:tplc="0409000F" w:tentative="1">
+      <w:start w:val="1"/>
+      <w:numFmt w:val="decimal"/>
+      <w:lvlText w:val="%4."/>
+      <w:lvlJc w:val="left"/>
+      <w:pPr>
+        <w:ind w:left="2880" w:hanging="360"/>
+      </w:pPr>
+    </w:lvl>
+    <w:lvl w:ilvl="4" w:tplc="04090019" w:tentative="1">
+      <w:start w:val="1"/>
+      <w:numFmt w:val="lowerLetter"/>
+      <w:lvlText w:val="%5."/>
+      <w:lvlJc w:val="left"/>
+      <w:pPr>
+        <w:ind w:left="3600" w:hanging="360"/>
+      </w:pPr>
+    </w:lvl>
+    <w:lvl w:ilvl="5" w:tplc="0409001B" w:tentative="1">
+      <w:start w:val="1"/>
+      <w:numFmt w:val="lowerRoman"/>
+      <w:lvlText w:val="%6."/>
+      <w:lvlJc w:val="right"/>
+      <w:pPr>
+        <w:ind w:left="4320" w:hanging="180"/>
+      </w:pPr>
+    </w:lvl>
+    <w:lvl w:ilvl="6" w:tplc="0409000F" w:tentative="1">
+      <w:start w:val="1"/>
+      <w:numFmt w:val="decimal"/>
+      <w:lvlText w:val="%7."/>
+      <w:lvlJc w:val="left"/>
+      <w:pPr>
+        <w:ind w:left="5040" w:hanging="360"/>
+      </w:pPr>
+    </w:lvl>
+    <w:lvl w:ilvl="7" w:tplc="04090019" w:tentative="1">
+      <w:start w:val="1"/>
+      <w:numFmt w:val="lowerLetter"/>
+      <w:lvlText w:val="%8."/>
+      <w:lvlJc w:val="left"/>
+      <w:pPr>
+        <w:ind w:left="5760" w:hanging="360"/>
+      </w:pPr>
+    </w:lvl>
+    <w:lvl w:ilvl="8" w:tplc="0409001B" w:tentative="1">
+      <w:start w:val="1"/>
+      <w:numFmt w:val="lowerRoman"/>
+      <w:lvlText w:val="%9."/>
+      <w:lvlJc w:val="right"/>
+      <w:pPr>
+        <w:ind w:left="6480" w:hanging="180"/>
+      </w:pPr>
+    </w:lvl>
+  </w:abstractNum>
+  <w:abstractNum w:abstractNumId="1" w15:restartNumberingAfterBreak="0">
     <w:nsid w:val="1A753CDC"/>
     <w:multiLevelType w:val="hybridMultilevel"/>
     <w:tmpl w:val="0988FED6"/>
@@ -1955,7 +2912,7 @@
       </w:pPr>
     </w:lvl>
   </w:abstractNum>
-  <w:abstractNum w:abstractNumId="1" w15:restartNumberingAfterBreak="0">
+  <w:abstractNum w:abstractNumId="2" w15:restartNumberingAfterBreak="0">
     <w:nsid w:val="1A944DA8"/>
     <w:multiLevelType w:val="hybridMultilevel"/>
     <w:tmpl w:val="B796735E"/>
@@ -2041,7 +2998,7 @@
       </w:pPr>
     </w:lvl>
   </w:abstractNum>
-  <w:abstractNum w:abstractNumId="2" w15:restartNumberingAfterBreak="0">
+  <w:abstractNum w:abstractNumId="3" w15:restartNumberingAfterBreak="0">
     <w:nsid w:val="1DE91ED1"/>
     <w:multiLevelType w:val="hybridMultilevel"/>
     <w:tmpl w:val="C778FD46"/>
@@ -2127,7 +3084,7 @@
       </w:pPr>
     </w:lvl>
   </w:abstractNum>
-  <w:abstractNum w:abstractNumId="3" w15:restartNumberingAfterBreak="0">
+  <w:abstractNum w:abstractNumId="4" w15:restartNumberingAfterBreak="0">
     <w:nsid w:val="501E42B7"/>
     <w:multiLevelType w:val="hybridMultilevel"/>
     <w:tmpl w:val="72465AF6"/>
@@ -2213,7 +3170,7 @@
       </w:pPr>
     </w:lvl>
   </w:abstractNum>
-  <w:abstractNum w:abstractNumId="4" w15:restartNumberingAfterBreak="0">
+  <w:abstractNum w:abstractNumId="5" w15:restartNumberingAfterBreak="0">
     <w:nsid w:val="57970D30"/>
     <w:multiLevelType w:val="hybridMultilevel"/>
     <w:tmpl w:val="59AA4ACE"/>
@@ -2299,7 +3256,7 @@
       </w:pPr>
     </w:lvl>
   </w:abstractNum>
-  <w:abstractNum w:abstractNumId="5" w15:restartNumberingAfterBreak="0">
+  <w:abstractNum w:abstractNumId="6" w15:restartNumberingAfterBreak="0">
     <w:nsid w:val="5A29288C"/>
     <w:multiLevelType w:val="hybridMultilevel"/>
     <w:tmpl w:val="39E8F0C8"/>
@@ -2388,7 +3345,7 @@
       </w:pPr>
     </w:lvl>
   </w:abstractNum>
-  <w:abstractNum w:abstractNumId="6" w15:restartNumberingAfterBreak="0">
+  <w:abstractNum w:abstractNumId="7" w15:restartNumberingAfterBreak="0">
     <w:nsid w:val="60166DD6"/>
     <w:multiLevelType w:val="hybridMultilevel"/>
     <w:tmpl w:val="ED743B76"/>
@@ -2474,7 +3431,7 @@
       </w:pPr>
     </w:lvl>
   </w:abstractNum>
-  <w:abstractNum w:abstractNumId="7" w15:restartNumberingAfterBreak="0">
+  <w:abstractNum w:abstractNumId="8" w15:restartNumberingAfterBreak="0">
     <w:nsid w:val="6A4F18A8"/>
     <w:multiLevelType w:val="hybridMultilevel"/>
     <w:tmpl w:val="4CC6A90A"/>
@@ -2560,7 +3517,93 @@
       </w:pPr>
     </w:lvl>
   </w:abstractNum>
-  <w:abstractNum w:abstractNumId="8" w15:restartNumberingAfterBreak="0">
+  <w:abstractNum w:abstractNumId="9" w15:restartNumberingAfterBreak="0">
+    <w:nsid w:val="732B0153"/>
+    <w:multiLevelType w:val="hybridMultilevel"/>
+    <w:tmpl w:val="1C28A014"/>
+    <w:lvl w:ilvl="0" w:tplc="0409000F">
+      <w:start w:val="1"/>
+      <w:numFmt w:val="decimal"/>
+      <w:lvlText w:val="%1."/>
+      <w:lvlJc w:val="left"/>
+      <w:pPr>
+        <w:ind w:left="720" w:hanging="360"/>
+      </w:pPr>
+    </w:lvl>
+    <w:lvl w:ilvl="1" w:tplc="04090019" w:tentative="1">
+      <w:start w:val="1"/>
+      <w:numFmt w:val="lowerLetter"/>
+      <w:lvlText w:val="%2."/>
+      <w:lvlJc w:val="left"/>
+      <w:pPr>
+        <w:ind w:left="1440" w:hanging="360"/>
+      </w:pPr>
+    </w:lvl>
+    <w:lvl w:ilvl="2" w:tplc="0409001B" w:tentative="1">
+      <w:start w:val="1"/>
+      <w:numFmt w:val="lowerRoman"/>
+      <w:lvlText w:val="%3."/>
+      <w:lvlJc w:val="right"/>
+      <w:pPr>
+        <w:ind w:left="2160" w:hanging="180"/>
+      </w:pPr>
+    </w:lvl>
+    <w:lvl w:ilvl="3" w:tplc="0409000F" w:tentative="1">
+      <w:start w:val="1"/>
+      <w:numFmt w:val="decimal"/>
+      <w:lvlText w:val="%4."/>
+      <w:lvlJc w:val="left"/>
+      <w:pPr>
+        <w:ind w:left="2880" w:hanging="360"/>
+      </w:pPr>
+    </w:lvl>
+    <w:lvl w:ilvl="4" w:tplc="04090019" w:tentative="1">
+      <w:start w:val="1"/>
+      <w:numFmt w:val="lowerLetter"/>
+      <w:lvlText w:val="%5."/>
+      <w:lvlJc w:val="left"/>
+      <w:pPr>
+        <w:ind w:left="3600" w:hanging="360"/>
+      </w:pPr>
+    </w:lvl>
+    <w:lvl w:ilvl="5" w:tplc="0409001B" w:tentative="1">
+      <w:start w:val="1"/>
+      <w:numFmt w:val="lowerRoman"/>
+      <w:lvlText w:val="%6."/>
+      <w:lvlJc w:val="right"/>
+      <w:pPr>
+        <w:ind w:left="4320" w:hanging="180"/>
+      </w:pPr>
+    </w:lvl>
+    <w:lvl w:ilvl="6" w:tplc="0409000F" w:tentative="1">
+      <w:start w:val="1"/>
+      <w:numFmt w:val="decimal"/>
+      <w:lvlText w:val="%7."/>
+      <w:lvlJc w:val="left"/>
+      <w:pPr>
+        <w:ind w:left="5040" w:hanging="360"/>
+      </w:pPr>
+    </w:lvl>
+    <w:lvl w:ilvl="7" w:tplc="04090019" w:tentative="1">
+      <w:start w:val="1"/>
+      <w:numFmt w:val="lowerLetter"/>
+      <w:lvlText w:val="%8."/>
+      <w:lvlJc w:val="left"/>
+      <w:pPr>
+        <w:ind w:left="5760" w:hanging="360"/>
+      </w:pPr>
+    </w:lvl>
+    <w:lvl w:ilvl="8" w:tplc="0409001B" w:tentative="1">
+      <w:start w:val="1"/>
+      <w:numFmt w:val="lowerRoman"/>
+      <w:lvlText w:val="%9."/>
+      <w:lvlJc w:val="right"/>
+      <w:pPr>
+        <w:ind w:left="6480" w:hanging="180"/>
+      </w:pPr>
+    </w:lvl>
+  </w:abstractNum>
+  <w:abstractNum w:abstractNumId="10" w15:restartNumberingAfterBreak="0">
     <w:nsid w:val="78AF13A1"/>
     <w:multiLevelType w:val="hybridMultilevel"/>
     <w:tmpl w:val="6786046A"/>
@@ -2646,7 +3689,7 @@
       </w:pPr>
     </w:lvl>
   </w:abstractNum>
-  <w:abstractNum w:abstractNumId="9" w15:restartNumberingAfterBreak="0">
+  <w:abstractNum w:abstractNumId="11" w15:restartNumberingAfterBreak="0">
     <w:nsid w:val="78C03D99"/>
     <w:multiLevelType w:val="hybridMultilevel"/>
     <w:tmpl w:val="974CD1C6"/>
@@ -2733,34 +3776,40 @@
     </w:lvl>
   </w:abstractNum>
   <w:num w:numId="1">
+    <w:abstractNumId w:val="6"/>
+  </w:num>
+  <w:num w:numId="2">
     <w:abstractNumId w:val="5"/>
   </w:num>
-  <w:num w:numId="2">
+  <w:num w:numId="3">
+    <w:abstractNumId w:val="1"/>
+  </w:num>
+  <w:num w:numId="4">
     <w:abstractNumId w:val="4"/>
   </w:num>
-  <w:num w:numId="3">
+  <w:num w:numId="5">
+    <w:abstractNumId w:val="11"/>
+  </w:num>
+  <w:num w:numId="6">
+    <w:abstractNumId w:val="8"/>
+  </w:num>
+  <w:num w:numId="7">
+    <w:abstractNumId w:val="10"/>
+  </w:num>
+  <w:num w:numId="8">
+    <w:abstractNumId w:val="3"/>
+  </w:num>
+  <w:num w:numId="9">
+    <w:abstractNumId w:val="7"/>
+  </w:num>
+  <w:num w:numId="10">
+    <w:abstractNumId w:val="2"/>
+  </w:num>
+  <w:num w:numId="11">
     <w:abstractNumId w:val="0"/>
   </w:num>
-  <w:num w:numId="4">
-    <w:abstractNumId w:val="3"/>
-  </w:num>
-  <w:num w:numId="5">
+  <w:num w:numId="12">
     <w:abstractNumId w:val="9"/>
-  </w:num>
-  <w:num w:numId="6">
-    <w:abstractNumId w:val="7"/>
-  </w:num>
-  <w:num w:numId="7">
-    <w:abstractNumId w:val="8"/>
-  </w:num>
-  <w:num w:numId="8">
-    <w:abstractNumId w:val="2"/>
-  </w:num>
-  <w:num w:numId="9">
-    <w:abstractNumId w:val="6"/>
-  </w:num>
-  <w:num w:numId="10">
-    <w:abstractNumId w:val="1"/>
   </w:num>
 </w:numbering>
 </file>

</xml_diff>